<commit_message>
Update Diagramme de clas d'utilisation
</commit_message>
<xml_diff>
--- a/Modélisation/2.Diagramme de cas d'utilisation/Diagramme de cas d'utilisation.docx
+++ b/Modélisation/2.Diagramme de cas d'utilisation/Diagramme de cas d'utilisation.docx
@@ -4,9 +4,10 @@
   <w:body>
     <w:p>
       <w:pPr>
-        <w:pStyle w:val="Titre1"/>
+        <w:pStyle w:val="Titre2"/>
         <w:bidi/>
         <w:rPr>
+          <w:rFonts w:hint="cs"/>
           <w:rtl/>
           <w:lang w:val="fr-MA" w:bidi="ar-MA"/>
         </w:rPr>
@@ -17,27 +18,28 @@
           <w:rtl/>
           <w:lang w:val="fr-MA" w:bidi="ar-MA"/>
         </w:rPr>
-        <w:t>تدبير المصاريف</w:t>
+        <w:t>برنامج تدبير نادي رياضي</w:t>
       </w:r>
     </w:p>
     <w:p>
       <w:pPr>
+        <w:pStyle w:val="Image"/>
+        <w:framePr w:wrap="notBeside"/>
         <w:bidi/>
         <w:rPr>
-          <w:rtl/>
           <w:lang w:val="fr-MA" w:bidi="ar-MA"/>
         </w:rPr>
       </w:pPr>
       <w:r>
         <w:rPr>
-          <w:noProof/>
-          <w:lang w:eastAsia="fr-FR"/>
+          <w:rFonts w:hint="cs"/>
+          <w:rtl/>
         </w:rPr>
         <w:drawing>
-          <wp:inline distT="0" distB="0" distL="0" distR="0" wp14:anchorId="6818C8C7" wp14:editId="19DB673E">
-            <wp:extent cx="5574030" cy="2313940"/>
-            <wp:effectExtent l="0" t="0" r="7620" b="0"/>
-            <wp:docPr id="1" name="Image 1"/>
+          <wp:inline distT="0" distB="0" distL="0" distR="0">
+            <wp:extent cx="4667250" cy="4029075"/>
+            <wp:effectExtent l="0" t="0" r="0" b="9525"/>
+            <wp:docPr id="15" name="Image 15"/>
             <wp:cNvGraphicFramePr>
               <a:graphicFrameLocks xmlns:a="http://schemas.openxmlformats.org/drawingml/2006/main" noChangeAspect="1"/>
             </wp:cNvGraphicFramePr>
@@ -45,13 +47,13 @@
               <a:graphicData uri="http://schemas.openxmlformats.org/drawingml/2006/picture">
                 <pic:pic xmlns:pic="http://schemas.openxmlformats.org/drawingml/2006/picture">
                   <pic:nvPicPr>
-                    <pic:cNvPr id="0" name="Picture 1"/>
+                    <pic:cNvPr id="0" name="Picture 9"/>
                     <pic:cNvPicPr>
                       <a:picLocks noChangeAspect="1" noChangeArrowheads="1"/>
                     </pic:cNvPicPr>
                   </pic:nvPicPr>
                   <pic:blipFill>
-                    <a:blip r:embed="rId4">
+                    <a:blip r:embed="rId6">
                       <a:extLst>
                         <a:ext uri="{28A0092B-C50C-407E-A947-70E740481C1C}">
                           <a14:useLocalDpi xmlns:a14="http://schemas.microsoft.com/office/drawing/2010/main" val="0"/>
@@ -66,7 +68,7 @@
                   <pic:spPr bwMode="auto">
                     <a:xfrm>
                       <a:off x="0" y="0"/>
-                      <a:ext cx="5574030" cy="2313940"/>
+                      <a:ext cx="4667250" cy="4029075"/>
                     </a:xfrm>
                     <a:prstGeom prst="rect">
                       <a:avLst/>
@@ -85,64 +87,42 @@
     </w:p>
     <w:p>
       <w:pPr>
+        <w:pStyle w:val="Titre2"/>
         <w:bidi/>
         <w:rPr>
-          <w:rtl/>
-          <w:lang w:val="fr-MA" w:bidi="ar-MA"/>
-        </w:rPr>
-      </w:pPr>
-    </w:p>
-    <w:p>
-      <w:pPr>
-        <w:pStyle w:val="Titre1"/>
-        <w:bidi/>
-        <w:rPr>
+          <w:rFonts w:hint="cs"/>
+          <w:rtl/>
           <w:lang w:val="fr-MA" w:bidi="ar-MA"/>
         </w:rPr>
       </w:pPr>
       <w:r>
         <w:rPr>
+          <w:rFonts w:hint="cs"/>
           <w:rtl/>
           <w:lang w:val="fr-MA" w:bidi="ar-MA"/>
         </w:rPr>
-        <w:t>تدبير المد</w:t>
-      </w:r>
-      <w:r>
-        <w:rPr>
-          <w:rStyle w:val="Titre1Car"/>
-          <w:rtl/>
-        </w:rPr>
-        <w:t>ا</w:t>
-      </w:r>
-      <w:r>
-        <w:rPr>
-          <w:rtl/>
-          <w:lang w:val="fr-MA" w:bidi="ar-MA"/>
-        </w:rPr>
-        <w:t>خيل</w:t>
+        <w:t>إعدادات</w:t>
       </w:r>
     </w:p>
     <w:p>
       <w:pPr>
-        <w:bidi/>
-        <w:rPr>
-          <w:rFonts w:cs="Arial"/>
+        <w:pStyle w:val="Image"/>
+        <w:framePr w:wrap="notBeside"/>
+        <w:rPr>
+          <w:rFonts w:hint="cs"/>
           <w:rtl/>
           <w:lang w:val="fr-MA" w:bidi="ar-MA"/>
         </w:rPr>
       </w:pPr>
       <w:r>
         <w:rPr>
-          <w:rFonts w:cs="Arial"/>
-          <w:noProof/>
-          <w:rtl/>
-          <w:lang w:eastAsia="fr-FR"/>
+          <w:rFonts w:hint="cs"/>
         </w:rPr>
         <w:drawing>
-          <wp:inline distT="0" distB="0" distL="0" distR="0">
-            <wp:extent cx="4874260" cy="3148965"/>
-            <wp:effectExtent l="0" t="0" r="2540" b="0"/>
-            <wp:docPr id="2" name="Image 2"/>
+          <wp:inline distT="0" distB="0" distL="0" distR="0" wp14:anchorId="65370240" wp14:editId="0A5E4BB0">
+            <wp:extent cx="3810000" cy="1609725"/>
+            <wp:effectExtent l="0" t="0" r="0" b="9525"/>
+            <wp:docPr id="13" name="Image 13"/>
             <wp:cNvGraphicFramePr>
               <a:graphicFrameLocks xmlns:a="http://schemas.openxmlformats.org/drawingml/2006/main" noChangeAspect="1"/>
             </wp:cNvGraphicFramePr>
@@ -150,13 +130,13 @@
               <a:graphicData uri="http://schemas.openxmlformats.org/drawingml/2006/picture">
                 <pic:pic xmlns:pic="http://schemas.openxmlformats.org/drawingml/2006/picture">
                   <pic:nvPicPr>
-                    <pic:cNvPr id="0" name="Picture 2"/>
+                    <pic:cNvPr id="0" name="Picture 7"/>
                     <pic:cNvPicPr>
                       <a:picLocks noChangeAspect="1" noChangeArrowheads="1"/>
                     </pic:cNvPicPr>
                   </pic:nvPicPr>
                   <pic:blipFill>
-                    <a:blip r:embed="rId5">
+                    <a:blip r:embed="rId7">
                       <a:extLst>
                         <a:ext uri="{28A0092B-C50C-407E-A947-70E740481C1C}">
                           <a14:useLocalDpi xmlns:a14="http://schemas.microsoft.com/office/drawing/2010/main" val="0"/>
@@ -171,7 +151,194 @@
                   <pic:spPr bwMode="auto">
                     <a:xfrm>
                       <a:off x="0" y="0"/>
-                      <a:ext cx="4874260" cy="3148965"/>
+                      <a:ext cx="3810000" cy="1609725"/>
+                    </a:xfrm>
+                    <a:prstGeom prst="rect">
+                      <a:avLst/>
+                    </a:prstGeom>
+                    <a:noFill/>
+                    <a:ln>
+                      <a:noFill/>
+                    </a:ln>
+                  </pic:spPr>
+                </pic:pic>
+              </a:graphicData>
+            </a:graphic>
+          </wp:inline>
+        </w:drawing>
+      </w:r>
+    </w:p>
+    <w:p>
+      <w:pPr>
+        <w:pStyle w:val="Titre2"/>
+        <w:bidi/>
+        <w:rPr>
+          <w:rtl/>
+          <w:lang w:val="fr-MA" w:bidi="ar-MA"/>
+        </w:rPr>
+      </w:pPr>
+    </w:p>
+    <w:p>
+      <w:pPr>
+        <w:pStyle w:val="Titre2"/>
+        <w:bidi/>
+        <w:rPr>
+          <w:rtl/>
+          <w:lang w:val="fr-MA" w:bidi="ar-MA"/>
+        </w:rPr>
+      </w:pPr>
+      <w:r>
+        <w:rPr>
+          <w:rFonts w:hint="cs"/>
+          <w:rtl/>
+          <w:lang w:val="fr-MA" w:bidi="ar-MA"/>
+        </w:rPr>
+        <w:t>تدبير المصاريف</w:t>
+      </w:r>
+    </w:p>
+    <w:p>
+      <w:pPr>
+        <w:pStyle w:val="Image"/>
+        <w:framePr w:wrap="notBeside"/>
+        <w:bidi/>
+        <w:rPr>
+          <w:rtl/>
+          <w:lang w:val="fr-MA" w:bidi="ar-MA"/>
+        </w:rPr>
+      </w:pPr>
+      <w:r>
+        <w:rPr>
+          <w:rtl/>
+        </w:rPr>
+        <w:drawing>
+          <wp:inline distT="0" distB="0" distL="0" distR="0">
+            <wp:extent cx="5295900" cy="1981200"/>
+            <wp:effectExtent l="0" t="0" r="0" b="0"/>
+            <wp:docPr id="7" name="Image 7"/>
+            <wp:cNvGraphicFramePr>
+              <a:graphicFrameLocks xmlns:a="http://schemas.openxmlformats.org/drawingml/2006/main" noChangeAspect="1"/>
+            </wp:cNvGraphicFramePr>
+            <a:graphic xmlns:a="http://schemas.openxmlformats.org/drawingml/2006/main">
+              <a:graphicData uri="http://schemas.openxmlformats.org/drawingml/2006/picture">
+                <pic:pic xmlns:pic="http://schemas.openxmlformats.org/drawingml/2006/picture">
+                  <pic:nvPicPr>
+                    <pic:cNvPr id="0" name="Picture 1"/>
+                    <pic:cNvPicPr>
+                      <a:picLocks noChangeAspect="1" noChangeArrowheads="1"/>
+                    </pic:cNvPicPr>
+                  </pic:nvPicPr>
+                  <pic:blipFill>
+                    <a:blip r:embed="rId8">
+                      <a:extLst>
+                        <a:ext uri="{28A0092B-C50C-407E-A947-70E740481C1C}">
+                          <a14:useLocalDpi xmlns:a14="http://schemas.microsoft.com/office/drawing/2010/main" val="0"/>
+                        </a:ext>
+                      </a:extLst>
+                    </a:blip>
+                    <a:srcRect/>
+                    <a:stretch>
+                      <a:fillRect/>
+                    </a:stretch>
+                  </pic:blipFill>
+                  <pic:spPr bwMode="auto">
+                    <a:xfrm>
+                      <a:off x="0" y="0"/>
+                      <a:ext cx="5295900" cy="1981200"/>
+                    </a:xfrm>
+                    <a:prstGeom prst="rect">
+                      <a:avLst/>
+                    </a:prstGeom>
+                    <a:noFill/>
+                    <a:ln>
+                      <a:noFill/>
+                    </a:ln>
+                  </pic:spPr>
+                </pic:pic>
+              </a:graphicData>
+            </a:graphic>
+          </wp:inline>
+        </w:drawing>
+      </w:r>
+    </w:p>
+    <w:p>
+      <w:pPr>
+        <w:pStyle w:val="Titre2"/>
+        <w:bidi/>
+        <w:ind w:firstLine="0"/>
+        <w:rPr>
+          <w:lang w:val="fr-MA" w:bidi="ar-MA"/>
+        </w:rPr>
+      </w:pPr>
+      <w:r>
+        <w:rPr>
+          <w:rtl/>
+          <w:lang w:val="fr-MA" w:bidi="ar-MA"/>
+        </w:rPr>
+        <w:t>تدبير المد</w:t>
+      </w:r>
+      <w:r>
+        <w:rPr>
+          <w:rStyle w:val="Titre1Car"/>
+          <w:rtl/>
+        </w:rPr>
+        <w:t>ا</w:t>
+      </w:r>
+      <w:r>
+        <w:rPr>
+          <w:rtl/>
+          <w:lang w:val="fr-MA" w:bidi="ar-MA"/>
+        </w:rPr>
+        <w:t>خيل</w:t>
+      </w:r>
+    </w:p>
+    <w:p>
+      <w:pPr>
+        <w:pStyle w:val="Image"/>
+        <w:framePr w:wrap="notBeside"/>
+        <w:bidi/>
+        <w:rPr>
+          <w:rtl/>
+          <w:lang w:val="fr-MA" w:bidi="ar-MA"/>
+        </w:rPr>
+      </w:pPr>
+      <w:r>
+        <w:rPr>
+          <w:rtl/>
+        </w:rPr>
+        <w:drawing>
+          <wp:inline distT="0" distB="0" distL="0" distR="0">
+            <wp:extent cx="4724400" cy="2886075"/>
+            <wp:effectExtent l="0" t="0" r="0" b="9525"/>
+            <wp:docPr id="8" name="Image 8"/>
+            <wp:cNvGraphicFramePr>
+              <a:graphicFrameLocks xmlns:a="http://schemas.openxmlformats.org/drawingml/2006/main" noChangeAspect="1"/>
+            </wp:cNvGraphicFramePr>
+            <a:graphic xmlns:a="http://schemas.openxmlformats.org/drawingml/2006/main">
+              <a:graphicData uri="http://schemas.openxmlformats.org/drawingml/2006/picture">
+                <pic:pic xmlns:pic="http://schemas.openxmlformats.org/drawingml/2006/picture">
+                  <pic:nvPicPr>
+                    <pic:cNvPr id="0" name="Picture 2"/>
+                    <pic:cNvPicPr>
+                      <a:picLocks noChangeAspect="1" noChangeArrowheads="1"/>
+                    </pic:cNvPicPr>
+                  </pic:nvPicPr>
+                  <pic:blipFill>
+                    <a:blip r:embed="rId9">
+                      <a:extLst>
+                        <a:ext uri="{28A0092B-C50C-407E-A947-70E740481C1C}">
+                          <a14:useLocalDpi xmlns:a14="http://schemas.microsoft.com/office/drawing/2010/main" val="0"/>
+                        </a:ext>
+                      </a:extLst>
+                    </a:blip>
+                    <a:srcRect/>
+                    <a:stretch>
+                      <a:fillRect/>
+                    </a:stretch>
+                  </pic:blipFill>
+                  <pic:spPr bwMode="auto">
+                    <a:xfrm>
+                      <a:off x="0" y="0"/>
+                      <a:ext cx="4724400" cy="2886075"/>
                     </a:xfrm>
                     <a:prstGeom prst="rect">
                       <a:avLst/>
@@ -193,6 +360,23 @@
         <w:pStyle w:val="Titre1"/>
         <w:bidi/>
         <w:rPr>
+          <w:rtl/>
+          <w:lang w:val="fr-MA" w:bidi="ar-MA"/>
+        </w:rPr>
+      </w:pPr>
+      <w:r>
+        <w:rPr>
+          <w:rtl/>
+          <w:lang w:val="fr-MA" w:bidi="ar-MA"/>
+        </w:rPr>
+        <w:br w:type="page"/>
+      </w:r>
+    </w:p>
+    <w:p>
+      <w:pPr>
+        <w:pStyle w:val="Titre2"/>
+        <w:bidi/>
+        <w:rPr>
           <w:lang w:val="fr-MA" w:bidi="ar-MA"/>
         </w:rPr>
       </w:pPr>
@@ -216,25 +400,23 @@
     </w:p>
     <w:p>
       <w:pPr>
+        <w:pStyle w:val="Image"/>
+        <w:framePr w:wrap="notBeside"/>
         <w:bidi/>
         <w:rPr>
-          <w:rFonts w:cs="Arial"/>
           <w:rtl/>
           <w:lang w:val="fr-MA" w:bidi="ar-MA"/>
         </w:rPr>
       </w:pPr>
       <w:r>
         <w:rPr>
-          <w:rFonts w:cs="Arial"/>
-          <w:noProof/>
-          <w:rtl/>
-          <w:lang w:eastAsia="fr-FR"/>
+          <w:rtl/>
         </w:rPr>
         <w:drawing>
           <wp:inline distT="0" distB="0" distL="0" distR="0">
-            <wp:extent cx="4794885" cy="2226310"/>
-            <wp:effectExtent l="0" t="0" r="5715" b="2540"/>
-            <wp:docPr id="3" name="Image 3"/>
+            <wp:extent cx="4791075" cy="2162175"/>
+            <wp:effectExtent l="0" t="0" r="9525" b="9525"/>
+            <wp:docPr id="9" name="Image 9"/>
             <wp:cNvGraphicFramePr>
               <a:graphicFrameLocks xmlns:a="http://schemas.openxmlformats.org/drawingml/2006/main" noChangeAspect="1"/>
             </wp:cNvGraphicFramePr>
@@ -248,7 +430,7 @@
                     </pic:cNvPicPr>
                   </pic:nvPicPr>
                   <pic:blipFill>
-                    <a:blip r:embed="rId6">
+                    <a:blip r:embed="rId10">
                       <a:extLst>
                         <a:ext uri="{28A0092B-C50C-407E-A947-70E740481C1C}">
                           <a14:useLocalDpi xmlns:a14="http://schemas.microsoft.com/office/drawing/2010/main" val="0"/>
@@ -263,7 +445,7 @@
                   <pic:spPr bwMode="auto">
                     <a:xfrm>
                       <a:off x="0" y="0"/>
-                      <a:ext cx="4794885" cy="2226310"/>
+                      <a:ext cx="4791075" cy="2162175"/>
                     </a:xfrm>
                     <a:prstGeom prst="rect">
                       <a:avLst/>
@@ -282,15 +464,14 @@
     </w:p>
     <w:p>
       <w:pPr>
+        <w:pStyle w:val="Titre2"/>
         <w:bidi/>
         <w:rPr>
-          <w:rFonts w:cs="Arial"/>
           <w:lang w:val="fr-MA" w:bidi="ar-MA"/>
         </w:rPr>
       </w:pPr>
       <w:r>
         <w:rPr>
-          <w:rFonts w:cs="Arial"/>
           <w:rtl/>
           <w:lang w:val="fr-MA" w:bidi="ar-MA"/>
         </w:rPr>
@@ -299,25 +480,22 @@
     </w:p>
     <w:p>
       <w:pPr>
+        <w:pStyle w:val="Image"/>
+        <w:framePr w:wrap="notBeside"/>
         <w:bidi/>
         <w:rPr>
-          <w:rFonts w:cs="Arial"/>
-          <w:rtl/>
           <w:lang w:val="fr-MA" w:bidi="ar-MA"/>
         </w:rPr>
       </w:pPr>
       <w:r>
         <w:rPr>
-          <w:rFonts w:cs="Arial"/>
-          <w:noProof/>
-          <w:rtl/>
-          <w:lang w:eastAsia="fr-FR"/>
+          <w:rtl/>
         </w:rPr>
         <w:drawing>
           <wp:inline distT="0" distB="0" distL="0" distR="0">
-            <wp:extent cx="3609975" cy="1097280"/>
-            <wp:effectExtent l="0" t="0" r="9525" b="7620"/>
-            <wp:docPr id="4" name="Image 4"/>
+            <wp:extent cx="4410075" cy="1657350"/>
+            <wp:effectExtent l="0" t="0" r="9525" b="0"/>
+            <wp:docPr id="10" name="Image 10"/>
             <wp:cNvGraphicFramePr>
               <a:graphicFrameLocks xmlns:a="http://schemas.openxmlformats.org/drawingml/2006/main" noChangeAspect="1"/>
             </wp:cNvGraphicFramePr>
@@ -331,7 +509,7 @@
                     </pic:cNvPicPr>
                   </pic:nvPicPr>
                   <pic:blipFill>
-                    <a:blip r:embed="rId7">
+                    <a:blip r:embed="rId11">
                       <a:extLst>
                         <a:ext uri="{28A0092B-C50C-407E-A947-70E740481C1C}">
                           <a14:useLocalDpi xmlns:a14="http://schemas.microsoft.com/office/drawing/2010/main" val="0"/>
@@ -346,7 +524,7 @@
                   <pic:spPr bwMode="auto">
                     <a:xfrm>
                       <a:off x="0" y="0"/>
-                      <a:ext cx="3609975" cy="1097280"/>
+                      <a:ext cx="4410075" cy="1657350"/>
                     </a:xfrm>
                     <a:prstGeom prst="rect">
                       <a:avLst/>
@@ -365,9 +543,11 @@
     </w:p>
     <w:p>
       <w:pPr>
-        <w:pStyle w:val="Titre1"/>
+        <w:pStyle w:val="Titre2"/>
         <w:bidi/>
-        <w:rPr>
+        <w:ind w:firstLine="0"/>
+        <w:rPr>
+          <w:rFonts w:cs="Arial"/>
           <w:lang w:val="fr-MA" w:bidi="ar-MA"/>
         </w:rPr>
       </w:pPr>
@@ -379,22 +559,22 @@
         <w:lastRenderedPageBreak/>
         <w:t>تدبير الأحزمة</w:t>
       </w:r>
+      <w:bookmarkStart w:id="0" w:name="_GoBack"/>
+      <w:bookmarkEnd w:id="0"/>
     </w:p>
     <w:p>
       <w:pPr>
+        <w:pStyle w:val="Image"/>
+        <w:framePr w:wrap="notBeside"/>
         <w:bidi/>
         <w:rPr>
-          <w:rFonts w:cs="Arial"/>
           <w:rtl/>
           <w:lang w:val="fr-MA" w:bidi="ar-MA"/>
         </w:rPr>
       </w:pPr>
       <w:r>
         <w:rPr>
-          <w:rFonts w:cs="Arial"/>
-          <w:noProof/>
-          <w:rtl/>
-          <w:lang w:eastAsia="fr-FR"/>
+          <w:rtl/>
         </w:rPr>
         <w:drawing>
           <wp:inline distT="0" distB="0" distL="0" distR="0">
@@ -414,7 +594,7 @@
                     </pic:cNvPicPr>
                   </pic:nvPicPr>
                   <pic:blipFill>
-                    <a:blip r:embed="rId8">
+                    <a:blip r:embed="rId12">
                       <a:extLst>
                         <a:ext uri="{28A0092B-C50C-407E-A947-70E740481C1C}">
                           <a14:useLocalDpi xmlns:a14="http://schemas.microsoft.com/office/drawing/2010/main" val="0"/>
@@ -448,7 +628,7 @@
     </w:p>
     <w:p>
       <w:pPr>
-        <w:pStyle w:val="Titre1"/>
+        <w:pStyle w:val="Titre2"/>
         <w:bidi/>
         <w:rPr>
           <w:lang w:val="fr-MA" w:bidi="ar-MA"/>
@@ -459,20 +639,13 @@
           <w:rtl/>
           <w:lang w:val="fr-MA" w:bidi="ar-MA"/>
         </w:rPr>
-        <w:t>تدبير المتدر</w:t>
-      </w:r>
-      <w:bookmarkStart w:id="0" w:name="_GoBack"/>
-      <w:bookmarkEnd w:id="0"/>
-      <w:r>
-        <w:rPr>
-          <w:rtl/>
-          <w:lang w:val="fr-MA" w:bidi="ar-MA"/>
-        </w:rPr>
-        <w:t>بين</w:t>
+        <w:t>تدبير المتدربين</w:t>
       </w:r>
     </w:p>
     <w:p>
       <w:pPr>
+        <w:pStyle w:val="Image"/>
+        <w:framePr w:wrap="notBeside"/>
         <w:bidi/>
         <w:rPr>
           <w:lang w:bidi="ar-MA"/>
@@ -480,16 +653,13 @@
       </w:pPr>
       <w:r>
         <w:rPr>
-          <w:rFonts w:cs="Arial"/>
-          <w:noProof/>
-          <w:rtl/>
-          <w:lang w:eastAsia="fr-FR"/>
+          <w:rtl/>
         </w:rPr>
         <w:drawing>
           <wp:inline distT="0" distB="0" distL="0" distR="0">
-            <wp:extent cx="5760720" cy="2238876"/>
-            <wp:effectExtent l="0" t="0" r="0" b="9525"/>
-            <wp:docPr id="6" name="Image 6"/>
+            <wp:extent cx="5760720" cy="3360420"/>
+            <wp:effectExtent l="0" t="0" r="0" b="0"/>
+            <wp:docPr id="11" name="Image 11"/>
             <wp:cNvGraphicFramePr>
               <a:graphicFrameLocks xmlns:a="http://schemas.openxmlformats.org/drawingml/2006/main" noChangeAspect="1"/>
             </wp:cNvGraphicFramePr>
@@ -497,13 +667,13 @@
               <a:graphicData uri="http://schemas.openxmlformats.org/drawingml/2006/picture">
                 <pic:pic xmlns:pic="http://schemas.openxmlformats.org/drawingml/2006/picture">
                   <pic:nvPicPr>
-                    <pic:cNvPr id="0" name="Picture 6"/>
+                    <pic:cNvPr id="0" name="Picture 5"/>
                     <pic:cNvPicPr>
                       <a:picLocks noChangeAspect="1" noChangeArrowheads="1"/>
                     </pic:cNvPicPr>
                   </pic:nvPicPr>
                   <pic:blipFill>
-                    <a:blip r:embed="rId9">
+                    <a:blip r:embed="rId13">
                       <a:extLst>
                         <a:ext uri="{28A0092B-C50C-407E-A947-70E740481C1C}">
                           <a14:useLocalDpi xmlns:a14="http://schemas.microsoft.com/office/drawing/2010/main" val="0"/>
@@ -518,7 +688,7 @@
                   <pic:spPr bwMode="auto">
                     <a:xfrm>
                       <a:off x="0" y="0"/>
-                      <a:ext cx="5760720" cy="2238876"/>
+                      <a:ext cx="5760720" cy="3360420"/>
                     </a:xfrm>
                     <a:prstGeom prst="rect">
                       <a:avLst/>
@@ -539,13 +709,11 @@
       <w:pPr>
         <w:bidi/>
         <w:rPr>
-          <w:rFonts w:hint="cs"/>
           <w:rtl/>
           <w:lang w:val="fr-MA" w:bidi="ar-MA"/>
         </w:rPr>
       </w:pPr>
     </w:p>
-    <w:p/>
     <w:sectPr>
       <w:pgSz w:w="11906" w:h="16838"/>
       <w:pgMar w:top="1417" w:right="1417" w:bottom="1417" w:left="1417" w:header="708" w:footer="708" w:gutter="0"/>
@@ -554,6 +722,56 @@
     </w:sectPr>
   </w:body>
 </w:document>
+</file>
+
+<file path=word/endnotes.xml><?xml version="1.0" encoding="utf-8"?>
+<w:endnotes xmlns:wpc="http://schemas.microsoft.com/office/word/2010/wordprocessingCanvas" xmlns:mc="http://schemas.openxmlformats.org/markup-compatibility/2006" xmlns:o="urn:schemas-microsoft-com:office:office" xmlns:r="http://schemas.openxmlformats.org/officeDocument/2006/relationships" xmlns:m="http://schemas.openxmlformats.org/officeDocument/2006/math" xmlns:v="urn:schemas-microsoft-com:vml" xmlns:wp14="http://schemas.microsoft.com/office/word/2010/wordprocessingDrawing" xmlns:wp="http://schemas.openxmlformats.org/drawingml/2006/wordprocessingDrawing" xmlns:w10="urn:schemas-microsoft-com:office:word" xmlns:w="http://schemas.openxmlformats.org/wordprocessingml/2006/main" xmlns:w14="http://schemas.microsoft.com/office/word/2010/wordml" xmlns:w15="http://schemas.microsoft.com/office/word/2012/wordml" xmlns:wpg="http://schemas.microsoft.com/office/word/2010/wordprocessingGroup" xmlns:wpi="http://schemas.microsoft.com/office/word/2010/wordprocessingInk" xmlns:wne="http://schemas.microsoft.com/office/word/2006/wordml" xmlns:wps="http://schemas.microsoft.com/office/word/2010/wordprocessingShape" mc:Ignorable="w14 w15 wp14">
+  <w:endnote w:type="separator" w:id="-1">
+    <w:p>
+      <w:pPr>
+        <w:spacing w:before="0" w:after="0" w:line="240" w:lineRule="auto"/>
+      </w:pPr>
+      <w:r>
+        <w:separator/>
+      </w:r>
+    </w:p>
+  </w:endnote>
+  <w:endnote w:type="continuationSeparator" w:id="0">
+    <w:p>
+      <w:pPr>
+        <w:spacing w:before="0" w:after="0" w:line="240" w:lineRule="auto"/>
+      </w:pPr>
+      <w:r>
+        <w:continuationSeparator/>
+      </w:r>
+    </w:p>
+  </w:endnote>
+</w:endnotes>
+</file>
+
+<file path=word/footnotes.xml><?xml version="1.0" encoding="utf-8"?>
+<w:footnotes xmlns:wpc="http://schemas.microsoft.com/office/word/2010/wordprocessingCanvas" xmlns:mc="http://schemas.openxmlformats.org/markup-compatibility/2006" xmlns:o="urn:schemas-microsoft-com:office:office" xmlns:r="http://schemas.openxmlformats.org/officeDocument/2006/relationships" xmlns:m="http://schemas.openxmlformats.org/officeDocument/2006/math" xmlns:v="urn:schemas-microsoft-com:vml" xmlns:wp14="http://schemas.microsoft.com/office/word/2010/wordprocessingDrawing" xmlns:wp="http://schemas.openxmlformats.org/drawingml/2006/wordprocessingDrawing" xmlns:w10="urn:schemas-microsoft-com:office:word" xmlns:w="http://schemas.openxmlformats.org/wordprocessingml/2006/main" xmlns:w14="http://schemas.microsoft.com/office/word/2010/wordml" xmlns:w15="http://schemas.microsoft.com/office/word/2012/wordml" xmlns:wpg="http://schemas.microsoft.com/office/word/2010/wordprocessingGroup" xmlns:wpi="http://schemas.microsoft.com/office/word/2010/wordprocessingInk" xmlns:wne="http://schemas.microsoft.com/office/word/2006/wordml" xmlns:wps="http://schemas.microsoft.com/office/word/2010/wordprocessingShape" mc:Ignorable="w14 w15 wp14">
+  <w:footnote w:type="separator" w:id="-1">
+    <w:p>
+      <w:pPr>
+        <w:spacing w:before="0" w:after="0" w:line="240" w:lineRule="auto"/>
+      </w:pPr>
+      <w:r>
+        <w:separator/>
+      </w:r>
+    </w:p>
+  </w:footnote>
+  <w:footnote w:type="continuationSeparator" w:id="0">
+    <w:p>
+      <w:pPr>
+        <w:spacing w:before="0" w:after="0" w:line="240" w:lineRule="auto"/>
+      </w:pPr>
+      <w:r>
+        <w:continuationSeparator/>
+      </w:r>
+    </w:p>
+  </w:footnote>
+</w:footnotes>
 </file>
 
 <file path=word/styles.xml><?xml version="1.0" encoding="utf-8"?>
@@ -2360,6 +2578,58 @@
       <w:sz w:val="28"/>
     </w:rPr>
   </w:style>
+  <w:style w:type="paragraph" w:styleId="En-tte">
+    <w:name w:val="header"/>
+    <w:basedOn w:val="Normal"/>
+    <w:link w:val="En-tteCar"/>
+    <w:uiPriority w:val="99"/>
+    <w:unhideWhenUsed/>
+    <w:rsid w:val="00922D41"/>
+    <w:pPr>
+      <w:tabs>
+        <w:tab w:val="center" w:pos="4536"/>
+        <w:tab w:val="right" w:pos="9072"/>
+      </w:tabs>
+      <w:spacing w:before="0" w:after="0" w:line="240" w:lineRule="auto"/>
+    </w:pPr>
+  </w:style>
+  <w:style w:type="character" w:customStyle="1" w:styleId="En-tteCar">
+    <w:name w:val="En-tête Car"/>
+    <w:basedOn w:val="Policepardfaut"/>
+    <w:link w:val="En-tte"/>
+    <w:uiPriority w:val="99"/>
+    <w:rsid w:val="00922D41"/>
+    <w:rPr>
+      <w:rFonts w:ascii="Tahoma" w:hAnsi="Tahoma"/>
+      <w:sz w:val="24"/>
+    </w:rPr>
+  </w:style>
+  <w:style w:type="paragraph" w:styleId="Pieddepage">
+    <w:name w:val="footer"/>
+    <w:basedOn w:val="Normal"/>
+    <w:link w:val="PieddepageCar"/>
+    <w:uiPriority w:val="99"/>
+    <w:unhideWhenUsed/>
+    <w:rsid w:val="00922D41"/>
+    <w:pPr>
+      <w:tabs>
+        <w:tab w:val="center" w:pos="4536"/>
+        <w:tab w:val="right" w:pos="9072"/>
+      </w:tabs>
+      <w:spacing w:before="0" w:after="0" w:line="240" w:lineRule="auto"/>
+    </w:pPr>
+  </w:style>
+  <w:style w:type="character" w:customStyle="1" w:styleId="PieddepageCar">
+    <w:name w:val="Pied de page Car"/>
+    <w:basedOn w:val="Policepardfaut"/>
+    <w:link w:val="Pieddepage"/>
+    <w:uiPriority w:val="99"/>
+    <w:rsid w:val="00922D41"/>
+    <w:rPr>
+      <w:rFonts w:ascii="Tahoma" w:hAnsi="Tahoma"/>
+      <w:sz w:val="24"/>
+    </w:rPr>
+  </w:style>
 </w:styles>
 </file>
 

</xml_diff>